<commit_message>
Did some JS mini projects
</commit_message>
<xml_diff>
--- a/11_JEC.docx
+++ b/11_JEC.docx
@@ -51,6 +51,8 @@
       <w:r>
         <w:t>this) – Window {properties}</w:t>
       </w:r>
+      <w:bookmarkStart w:id="0" w:name="_GoBack"/>
+      <w:bookmarkEnd w:id="0"/>
     </w:p>
     <w:p/>
     <w:p>
@@ -977,8 +979,6 @@
       <w:pPr>
         <w:pStyle w:val="ListParagraph"/>
       </w:pPr>
-      <w:bookmarkStart w:id="0" w:name="_GoBack"/>
-      <w:bookmarkEnd w:id="0"/>
     </w:p>
     <w:sectPr>
       <w:pgSz w:w="12240" w:h="15840"/>

</xml_diff>